<commit_message>
fixup some bugs, support Chinese
</commit_message>
<xml_diff>
--- a/doc/fttp_protocol.docx
+++ b/doc/fttp_protocol.docx
@@ -1,142 +1,87 @@
 
 <file path=word/document.xml><?xml version="1.0" encoding="utf-8"?>
-<w:document xmlns:o="urn:schemas-microsoft-com:office:office" xmlns:r="http://schemas.openxmlformats.org/officeDocument/2006/relationships" xmlns:v="urn:schemas-microsoft-com:vml" xmlns:w="http://schemas.openxmlformats.org/wordprocessingml/2006/main" xmlns:w10="urn:schemas-microsoft-com:office:word" xmlns:wp="http://schemas.openxmlformats.org/drawingml/2006/wordprocessingDrawing">
+<w:document xmlns:ve="http://schemas.openxmlformats.org/markup-compatibility/2006" xmlns:o="urn:schemas-microsoft-com:office:office" xmlns:r="http://schemas.openxmlformats.org/officeDocument/2006/relationships" xmlns:m="http://schemas.openxmlformats.org/officeDocument/2006/math" xmlns:v="urn:schemas-microsoft-com:vml" xmlns:wp="http://schemas.openxmlformats.org/drawingml/2006/wordprocessingDrawing" xmlns:w10="urn:schemas-microsoft-com:office:word" xmlns:w="http://schemas.openxmlformats.org/wordprocessingml/2006/main" xmlns:wne="http://schemas.microsoft.com/office/word/2006/wordml">
   <w:body>
     <w:p>
       <w:pPr>
-        <w:pStyle w:val="Title"/>
-        <w:spacing w:before="240" w:after="120"/>
+        <w:pStyle w:val="a4"/>
+      </w:pPr>
+      <w:r>
+        <w:t>fttp</w:t>
+      </w:r>
+      <w:r>
+        <w:t>（</w:t>
+      </w:r>
+      <w:r>
+        <w:t>File text transfer protocol)</w:t>
+      </w:r>
+      <w:r>
+        <w:t>文件文本传输协议</w:t>
+      </w:r>
+    </w:p>
+    <w:p>
+      <w:pPr>
+        <w:shd w:val="clear" w:color="auto" w:fill="FFFFFF"/>
         <w:jc w:val="center"/>
-        <w:rPr/>
-      </w:pPr>
-      <w:r>
-        <w:rPr/>
-        <w:t>fttp</w:t>
-      </w:r>
-      <w:r>
-        <w:rPr/>
-        <w:t>（</w:t>
-      </w:r>
-      <w:r>
-        <w:rPr/>
-        <w:t xml:space="preserve">File </w:t>
-      </w:r>
-      <w:r>
-        <w:rPr/>
-        <w:t>text transfer protocol)</w:t>
-      </w:r>
-      <w:r>
-        <w:rPr/>
-        <w:t>文件文本传输协议</w:t>
-      </w:r>
-    </w:p>
-    <w:p>
-      <w:pPr>
-        <w:pStyle w:val="Normal"/>
-        <w:shd w:fill="FFFFFF" w:val="clear"/>
+        <w:rPr>
+          <w:b/>
+          <w:bCs/>
+        </w:rPr>
+      </w:pPr>
+    </w:p>
+    <w:p>
+      <w:pPr>
+        <w:shd w:val="clear" w:color="auto" w:fill="FFFFFF"/>
         <w:jc w:val="center"/>
         <w:rPr>
           <w:b/>
           <w:bCs/>
         </w:rPr>
       </w:pPr>
-      <w:r>
-        <w:rPr>
-          <w:b/>
-          <w:bCs/>
-        </w:rPr>
-      </w:r>
-    </w:p>
-    <w:p>
-      <w:pPr>
-        <w:pStyle w:val="Normal"/>
-        <w:shd w:fill="FFFFFF" w:val="clear"/>
+    </w:p>
+    <w:p>
+      <w:pPr>
+        <w:shd w:val="clear" w:color="auto" w:fill="FFFFFF"/>
         <w:jc w:val="center"/>
         <w:rPr>
           <w:b/>
           <w:bCs/>
         </w:rPr>
       </w:pPr>
-      <w:r>
-        <w:rPr>
-          <w:b/>
-          <w:bCs/>
-        </w:rPr>
-      </w:r>
-    </w:p>
-    <w:p>
-      <w:pPr>
-        <w:pStyle w:val="Normal"/>
-        <w:shd w:fill="FFFFFF" w:val="clear"/>
+    </w:p>
+    <w:p>
+      <w:pPr>
+        <w:shd w:val="clear" w:color="auto" w:fill="FFFFFF"/>
         <w:jc w:val="center"/>
         <w:rPr>
           <w:b/>
           <w:bCs/>
         </w:rPr>
       </w:pPr>
-      <w:r>
-        <w:rPr>
-          <w:b/>
-          <w:bCs/>
-        </w:rPr>
-      </w:r>
-    </w:p>
-    <w:p>
-      <w:pPr>
-        <w:pStyle w:val="Normal"/>
-        <w:shd w:fill="FFFFFF" w:val="clear"/>
+    </w:p>
+    <w:p>
+      <w:pPr>
+        <w:shd w:val="clear" w:color="auto" w:fill="FFFFFF"/>
         <w:jc w:val="center"/>
         <w:rPr>
           <w:b/>
           <w:bCs/>
         </w:rPr>
       </w:pPr>
-      <w:r>
-        <w:rPr>
-          <w:b/>
-          <w:bCs/>
-        </w:rPr>
-      </w:r>
-    </w:p>
-    <w:p>
-      <w:pPr>
-        <w:pStyle w:val="Normal"/>
-        <w:shd w:fill="FFFFFF" w:val="clear"/>
+    </w:p>
+    <w:p>
+      <w:pPr>
+        <w:shd w:val="clear" w:color="auto" w:fill="FFFFFF"/>
         <w:jc w:val="center"/>
         <w:rPr>
           <w:b/>
           <w:bCs/>
         </w:rPr>
       </w:pPr>
-      <w:r>
-        <w:rPr>
-          <w:b/>
-          <w:bCs/>
-        </w:rPr>
-      </w:r>
-    </w:p>
-    <w:p>
-      <w:pPr>
-        <w:pStyle w:val="Normal"/>
-        <w:shd w:fill="FFFFFF" w:val="clear"/>
-        <w:jc w:val="center"/>
-        <w:rPr>
-          <w:b/>
-          <w:bCs/>
-        </w:rPr>
-      </w:pPr>
-      <w:r>
-        <w:rPr>
-          <w:b/>
-          <w:bCs/>
-        </w:rPr>
-      </w:r>
-    </w:p>
-    <w:p>
-      <w:pPr>
-        <w:pStyle w:val="Normal"/>
-        <w:shd w:fill="FFFFFF" w:val="clear"/>
-        <w:jc w:val="left"/>
+    </w:p>
+    <w:p>
+      <w:pPr>
+        <w:shd w:val="clear" w:color="auto" w:fill="FFFFFF"/>
         <w:rPr>
           <w:b/>
           <w:bCs/>
@@ -152,9 +97,7 @@
     </w:p>
     <w:p>
       <w:pPr>
-        <w:pStyle w:val="Normal"/>
-        <w:shd w:fill="FFFFFF" w:val="clear"/>
-        <w:jc w:val="left"/>
+        <w:shd w:val="clear" w:color="auto" w:fill="FFFFFF"/>
         <w:rPr>
           <w:b/>
           <w:bCs/>
@@ -178,26 +121,16 @@
     </w:p>
     <w:p>
       <w:pPr>
-        <w:pStyle w:val="Normal"/>
-        <w:shd w:fill="FFFFFF" w:val="clear"/>
-        <w:jc w:val="left"/>
-        <w:rPr>
-          <w:b/>
-          <w:bCs/>
-        </w:rPr>
-      </w:pPr>
-      <w:r>
-        <w:rPr>
-          <w:b/>
-          <w:bCs/>
-        </w:rPr>
-      </w:r>
-    </w:p>
-    <w:p>
-      <w:pPr>
-        <w:pStyle w:val="Normal"/>
-        <w:shd w:fill="FFFFFF" w:val="clear"/>
-        <w:jc w:val="left"/>
+        <w:shd w:val="clear" w:color="auto" w:fill="FFFFFF"/>
+        <w:rPr>
+          <w:b/>
+          <w:bCs/>
+        </w:rPr>
+      </w:pPr>
+    </w:p>
+    <w:p>
+      <w:pPr>
+        <w:shd w:val="clear" w:color="auto" w:fill="FFFFFF"/>
         <w:rPr>
           <w:b/>
           <w:bCs/>
@@ -213,9 +146,7 @@
     </w:p>
     <w:p>
       <w:pPr>
-        <w:pStyle w:val="Normal"/>
-        <w:shd w:fill="FFFFFF" w:val="clear"/>
-        <w:jc w:val="left"/>
+        <w:shd w:val="clear" w:color="auto" w:fill="FFFFFF"/>
         <w:rPr>
           <w:b/>
           <w:bCs/>
@@ -253,9 +184,7 @@
     </w:p>
     <w:p>
       <w:pPr>
-        <w:pStyle w:val="Normal"/>
-        <w:shd w:fill="FFFFFF" w:val="clear"/>
-        <w:jc w:val="left"/>
+        <w:shd w:val="clear" w:color="auto" w:fill="FFFFFF"/>
         <w:rPr>
           <w:b/>
           <w:bCs/>
@@ -286,9 +215,7 @@
     </w:p>
     <w:p>
       <w:pPr>
-        <w:pStyle w:val="Normal"/>
-        <w:shd w:fill="FFFFFF" w:val="clear"/>
-        <w:jc w:val="left"/>
+        <w:shd w:val="clear" w:color="auto" w:fill="FFFFFF"/>
         <w:rPr>
           <w:b/>
           <w:bCs/>
@@ -319,9 +246,7 @@
     </w:p>
     <w:p>
       <w:pPr>
-        <w:pStyle w:val="Normal"/>
-        <w:shd w:fill="FFFFFF" w:val="clear"/>
-        <w:jc w:val="left"/>
+        <w:shd w:val="clear" w:color="auto" w:fill="FFFFFF"/>
         <w:rPr>
           <w:b/>
           <w:bCs/>
@@ -352,9 +277,7 @@
     </w:p>
     <w:p>
       <w:pPr>
-        <w:pStyle w:val="Normal"/>
-        <w:shd w:fill="FFFFFF" w:val="clear"/>
-        <w:jc w:val="left"/>
+        <w:shd w:val="clear" w:color="auto" w:fill="FFFFFF"/>
         <w:rPr>
           <w:b/>
           <w:bCs/>
@@ -385,26 +308,16 @@
     </w:p>
     <w:p>
       <w:pPr>
-        <w:pStyle w:val="Normal"/>
-        <w:shd w:fill="FFFFFF" w:val="clear"/>
-        <w:jc w:val="left"/>
-        <w:rPr>
-          <w:b/>
-          <w:bCs/>
-        </w:rPr>
-      </w:pPr>
-      <w:r>
-        <w:rPr>
-          <w:b/>
-          <w:bCs/>
-        </w:rPr>
-      </w:r>
-    </w:p>
-    <w:p>
-      <w:pPr>
-        <w:pStyle w:val="Normal"/>
-        <w:shd w:fill="FFFFFF" w:val="clear"/>
-        <w:jc w:val="left"/>
+        <w:shd w:val="clear" w:color="auto" w:fill="FFFFFF"/>
+        <w:rPr>
+          <w:b/>
+          <w:bCs/>
+        </w:rPr>
+      </w:pPr>
+    </w:p>
+    <w:p>
+      <w:pPr>
+        <w:shd w:val="clear" w:color="auto" w:fill="FFFFFF"/>
         <w:rPr>
           <w:b/>
           <w:bCs/>
@@ -420,9 +333,7 @@
     </w:p>
     <w:p>
       <w:pPr>
-        <w:pStyle w:val="Normal"/>
-        <w:shd w:fill="FFFFFF" w:val="clear"/>
-        <w:jc w:val="left"/>
+        <w:shd w:val="clear" w:color="auto" w:fill="FFFFFF"/>
         <w:rPr>
           <w:b/>
           <w:bCs/>
@@ -445,9 +356,7 @@
     </w:p>
     <w:p>
       <w:pPr>
-        <w:pStyle w:val="Normal"/>
-        <w:shd w:fill="FFFFFF" w:val="clear"/>
-        <w:jc w:val="left"/>
+        <w:shd w:val="clear" w:color="auto" w:fill="FFFFFF"/>
         <w:rPr>
           <w:b/>
           <w:bCs/>
@@ -470,9 +379,7 @@
     </w:p>
     <w:p>
       <w:pPr>
-        <w:pStyle w:val="Normal"/>
-        <w:shd w:fill="FFFFFF" w:val="clear"/>
-        <w:jc w:val="left"/>
+        <w:shd w:val="clear" w:color="auto" w:fill="FFFFFF"/>
         <w:rPr>
           <w:b/>
           <w:bCs/>
@@ -502,9 +409,7 @@
     </w:p>
     <w:p>
       <w:pPr>
-        <w:pStyle w:val="Normal"/>
-        <w:shd w:fill="FFFFFF" w:val="clear"/>
-        <w:jc w:val="left"/>
+        <w:shd w:val="clear" w:color="auto" w:fill="FFFFFF"/>
         <w:rPr>
           <w:b/>
           <w:bCs/>
@@ -527,26 +432,16 @@
     </w:p>
     <w:p>
       <w:pPr>
-        <w:pStyle w:val="Normal"/>
-        <w:shd w:fill="FFFFFF" w:val="clear"/>
-        <w:jc w:val="left"/>
-        <w:rPr>
-          <w:b/>
-          <w:bCs/>
-        </w:rPr>
-      </w:pPr>
-      <w:r>
-        <w:rPr>
-          <w:b/>
-          <w:bCs/>
-        </w:rPr>
-      </w:r>
-    </w:p>
-    <w:p>
-      <w:pPr>
-        <w:pStyle w:val="Normal"/>
-        <w:shd w:fill="FFFFFF" w:val="clear"/>
-        <w:jc w:val="left"/>
+        <w:shd w:val="clear" w:color="auto" w:fill="FFFFFF"/>
+        <w:rPr>
+          <w:b/>
+          <w:bCs/>
+        </w:rPr>
+      </w:pPr>
+    </w:p>
+    <w:p>
+      <w:pPr>
+        <w:shd w:val="clear" w:color="auto" w:fill="FFFFFF"/>
         <w:rPr>
           <w:b/>
           <w:bCs/>
@@ -562,9 +457,7 @@
     </w:p>
     <w:p>
       <w:pPr>
-        <w:pStyle w:val="Normal"/>
-        <w:shd w:fill="FFFFFF" w:val="clear"/>
-        <w:jc w:val="left"/>
+        <w:shd w:val="clear" w:color="auto" w:fill="FFFFFF"/>
         <w:rPr>
           <w:b/>
           <w:bCs/>
@@ -576,12 +469,6 @@
           <w:bCs/>
         </w:rPr>
         <w:tab/>
-      </w:r>
-      <w:r>
-        <w:rPr>
-          <w:b/>
-          <w:bCs/>
-        </w:rPr>
         <w:t>1.</w:t>
       </w:r>
       <w:r>
@@ -594,9 +481,7 @@
     </w:p>
     <w:p>
       <w:pPr>
-        <w:pStyle w:val="Normal"/>
-        <w:shd w:fill="FFFFFF" w:val="clear"/>
-        <w:jc w:val="left"/>
+        <w:shd w:val="clear" w:color="auto" w:fill="FFFFFF"/>
         <w:rPr>
           <w:b/>
           <w:bCs/>
@@ -608,12 +493,6 @@
           <w:bCs/>
         </w:rPr>
         <w:tab/>
-      </w:r>
-      <w:r>
-        <w:rPr>
-          <w:b/>
-          <w:bCs/>
-        </w:rPr>
         <w:t>2.</w:t>
       </w:r>
       <w:r>
@@ -626,26 +505,16 @@
     </w:p>
     <w:p>
       <w:pPr>
-        <w:pStyle w:val="Normal"/>
-        <w:shd w:fill="FFFFFF" w:val="clear"/>
-        <w:jc w:val="left"/>
-        <w:rPr>
-          <w:b/>
-          <w:bCs/>
-        </w:rPr>
-      </w:pPr>
-      <w:r>
-        <w:rPr>
-          <w:b/>
-          <w:bCs/>
-        </w:rPr>
-      </w:r>
-    </w:p>
-    <w:p>
-      <w:pPr>
-        <w:pStyle w:val="Normal"/>
-        <w:shd w:fill="FFFFFF" w:val="clear"/>
-        <w:jc w:val="left"/>
+        <w:shd w:val="clear" w:color="auto" w:fill="FFFFFF"/>
+        <w:rPr>
+          <w:b/>
+          <w:bCs/>
+        </w:rPr>
+      </w:pPr>
+    </w:p>
+    <w:p>
+      <w:pPr>
+        <w:shd w:val="clear" w:color="auto" w:fill="FFFFFF"/>
         <w:rPr>
           <w:b/>
           <w:bCs/>
@@ -661,9 +530,7 @@
     </w:p>
     <w:p>
       <w:pPr>
-        <w:pStyle w:val="Normal"/>
-        <w:shd w:fill="FFFFFF" w:val="clear"/>
-        <w:jc w:val="left"/>
+        <w:shd w:val="clear" w:color="auto" w:fill="FFFFFF"/>
         <w:rPr>
           <w:b/>
           <w:bCs/>
@@ -700,9 +567,7 @@
     </w:p>
     <w:p>
       <w:pPr>
-        <w:pStyle w:val="Normal"/>
-        <w:shd w:fill="FFFFFF" w:val="clear"/>
-        <w:jc w:val="left"/>
+        <w:shd w:val="clear" w:color="auto" w:fill="FFFFFF"/>
         <w:rPr>
           <w:b/>
           <w:bCs/>
@@ -718,9 +583,7 @@
     </w:p>
     <w:p>
       <w:pPr>
-        <w:pStyle w:val="Normal"/>
-        <w:shd w:fill="FFFFFF" w:val="clear"/>
-        <w:jc w:val="left"/>
+        <w:shd w:val="clear" w:color="auto" w:fill="FFFFFF"/>
         <w:rPr>
           <w:b/>
           <w:bCs/>
@@ -752,7 +615,22 @@
           <w:b/>
           <w:bCs/>
         </w:rPr>
-        <w:t>服务，当该节点收到其他节点的回复后保存地址，并通过对最大地址加一获得自己的地址，当设置好自身地址后向网络中广播</w:t>
+        <w:t>服务，当</w:t>
+      </w:r>
+      <w:r>
+        <w:rPr>
+          <w:rFonts w:eastAsiaTheme="minorEastAsia" w:hint="eastAsia"/>
+          <w:b/>
+          <w:bCs/>
+        </w:rPr>
+        <w:t>发送</w:t>
+      </w:r>
+      <w:r>
+        <w:rPr>
+          <w:b/>
+          <w:bCs/>
+        </w:rPr>
+        <w:t>节点收到其他节点的回复后保存地址，并通过对最大地址加一获得自己的地址，当设置好自身地址后向网络中广播</w:t>
       </w:r>
       <w:r>
         <w:rPr>
@@ -780,27 +658,59 @@
           <w:b/>
           <w:bCs/>
         </w:rPr>
-        <w:t>报文后比对该报文的地址描述字段是否和自己重复，如果重复则回复地址重复服务，当该节点收到重复地址的报文后重复以上步骤直到地址协调完毕。</w:t>
+        <w:t>报文后比对该报文的地址描述字段是否和自己重复，如果重复则回复地址重复服务，</w:t>
+      </w:r>
+      <w:r>
+        <w:rPr>
+          <w:rFonts w:eastAsiaTheme="minorEastAsia" w:hint="eastAsia"/>
+          <w:b/>
+          <w:bCs/>
+        </w:rPr>
+        <w:t>否则更新自己的在线好友列表；</w:t>
+      </w:r>
+      <w:r>
+        <w:rPr>
+          <w:b/>
+          <w:bCs/>
+        </w:rPr>
+        <w:t>当</w:t>
+      </w:r>
+      <w:r>
+        <w:rPr>
+          <w:rFonts w:eastAsiaTheme="minorEastAsia" w:hint="eastAsia"/>
+          <w:b/>
+          <w:bCs/>
+        </w:rPr>
+        <w:t>发送</w:t>
+      </w:r>
+      <w:r>
+        <w:rPr>
+          <w:b/>
+          <w:bCs/>
+        </w:rPr>
+        <w:t>节点收到重复地址的报文后重复以上步骤直到地址协调完毕。</w:t>
       </w:r>
     </w:p>
     <w:sectPr>
-      <w:type w:val="nextPage"/>
       <w:pgSz w:w="11906" w:h="16838"/>
-      <w:pgMar w:left="1134" w:right="1134" w:header="0" w:top="1134" w:footer="0" w:bottom="1134" w:gutter="0"/>
-      <w:pgNumType w:fmt="decimal"/>
-      <w:formProt w:val="false"/>
-      <w:textDirection w:val="lrTb"/>
+      <w:pgMar w:top="1134" w:right="1134" w:bottom="1134" w:left="1134" w:header="0" w:footer="0" w:gutter="0"/>
+      <w:cols w:space="720"/>
+      <w:formProt w:val="0"/>
     </w:sectPr>
   </w:body>
 </w:document>
 </file>
 
 <file path=word/numbering.xml><?xml version="1.0" encoding="utf-8"?>
-<w:numbering xmlns:w="http://schemas.openxmlformats.org/wordprocessingml/2006/main" xmlns:o="urn:schemas-microsoft-com:office:office" xmlns:r="http://schemas.openxmlformats.org/officeDocument/2006/relationships" xmlns:v="urn:schemas-microsoft-com:vml">
-  <w:abstractNum w:abstractNumId="1">
+<w:numbering xmlns:ve="http://schemas.openxmlformats.org/markup-compatibility/2006" xmlns:o="urn:schemas-microsoft-com:office:office" xmlns:r="http://schemas.openxmlformats.org/officeDocument/2006/relationships" xmlns:m="http://schemas.openxmlformats.org/officeDocument/2006/math" xmlns:v="urn:schemas-microsoft-com:vml" xmlns:wp="http://schemas.openxmlformats.org/drawingml/2006/wordprocessingDrawing" xmlns:w10="urn:schemas-microsoft-com:office:word" xmlns:w="http://schemas.openxmlformats.org/wordprocessingml/2006/main" xmlns:wne="http://schemas.microsoft.com/office/word/2006/wordml">
+  <w:abstractNum w:abstractNumId="0">
+    <w:nsid w:val="11F04FD9"/>
+    <w:multiLevelType w:val="multilevel"/>
+    <w:tmpl w:val="AFE46E0E"/>
     <w:lvl w:ilvl="0">
       <w:start w:val="1"/>
       <w:numFmt w:val="none"/>
+      <w:pStyle w:val="Heading1"/>
       <w:suff w:val="nothing"/>
       <w:lvlText w:val=""/>
       <w:lvlJc w:val="left"/>
@@ -814,6 +724,7 @@
     <w:lvl w:ilvl="1">
       <w:start w:val="1"/>
       <w:numFmt w:val="none"/>
+      <w:pStyle w:val="Heading2"/>
       <w:suff w:val="nothing"/>
       <w:lvlText w:val=""/>
       <w:lvlJc w:val="left"/>
@@ -827,6 +738,7 @@
     <w:lvl w:ilvl="2">
       <w:start w:val="1"/>
       <w:numFmt w:val="none"/>
+      <w:pStyle w:val="Heading3"/>
       <w:suff w:val="nothing"/>
       <w:lvlText w:val=""/>
       <w:lvlJc w:val="left"/>
@@ -917,51 +829,211 @@
     </w:lvl>
   </w:abstractNum>
   <w:num w:numId="1">
-    <w:abstractNumId w:val="1"/>
+    <w:abstractNumId w:val="0"/>
   </w:num>
 </w:numbering>
 </file>
 
 <file path=word/styles.xml><?xml version="1.0" encoding="utf-8"?>
-<w:styles xmlns:w="http://schemas.openxmlformats.org/wordprocessingml/2006/main">
+<w:styles xmlns:r="http://schemas.openxmlformats.org/officeDocument/2006/relationships" xmlns:w="http://schemas.openxmlformats.org/wordprocessingml/2006/main">
   <w:docDefaults>
     <w:rPrDefault>
       <w:rPr>
-        <w:rFonts w:ascii="Liberation Serif" w:hAnsi="Liberation Serif" w:eastAsia="Droid Sans Fallback" w:cs="FreeSans"/>
+        <w:rFonts w:ascii="Liberation Serif" w:eastAsiaTheme="minorEastAsia" w:hAnsi="Liberation Serif" w:cs="FreeSans"/>
         <w:sz w:val="24"/>
         <w:szCs w:val="24"/>
         <w:lang w:val="en-US" w:eastAsia="zh-CN" w:bidi="hi-IN"/>
       </w:rPr>
     </w:rPrDefault>
-    <w:pPrDefault>
-      <w:pPr/>
-    </w:pPrDefault>
+    <w:pPrDefault/>
   </w:docDefaults>
-  <w:style w:type="paragraph" w:styleId="Normal">
+  <w:latentStyles w:defLockedState="0" w:defUIPriority="99" w:defSemiHidden="1" w:defUnhideWhenUsed="1" w:defQFormat="0" w:count="267">
+    <w:lsdException w:name="Normal" w:semiHidden="0" w:uiPriority="0" w:unhideWhenUsed="0" w:qFormat="1"/>
+    <w:lsdException w:name="heading 1" w:semiHidden="0" w:uiPriority="9" w:unhideWhenUsed="0" w:qFormat="1"/>
+    <w:lsdException w:name="heading 2" w:uiPriority="9" w:qFormat="1"/>
+    <w:lsdException w:name="heading 3" w:uiPriority="9" w:qFormat="1"/>
+    <w:lsdException w:name="heading 4" w:uiPriority="9" w:qFormat="1"/>
+    <w:lsdException w:name="heading 5" w:uiPriority="9" w:qFormat="1"/>
+    <w:lsdException w:name="heading 6" w:uiPriority="9" w:qFormat="1"/>
+    <w:lsdException w:name="heading 7" w:uiPriority="9" w:qFormat="1"/>
+    <w:lsdException w:name="heading 8" w:uiPriority="9" w:qFormat="1"/>
+    <w:lsdException w:name="heading 9" w:uiPriority="9" w:qFormat="1"/>
+    <w:lsdException w:name="toc 1" w:uiPriority="39"/>
+    <w:lsdException w:name="toc 2" w:uiPriority="39"/>
+    <w:lsdException w:name="toc 3" w:uiPriority="39"/>
+    <w:lsdException w:name="toc 4" w:uiPriority="39"/>
+    <w:lsdException w:name="toc 5" w:uiPriority="39"/>
+    <w:lsdException w:name="toc 6" w:uiPriority="39"/>
+    <w:lsdException w:name="toc 7" w:uiPriority="39"/>
+    <w:lsdException w:name="toc 8" w:uiPriority="39"/>
+    <w:lsdException w:name="toc 9" w:uiPriority="39"/>
+    <w:lsdException w:name="caption" w:uiPriority="35" w:qFormat="1"/>
+    <w:lsdException w:name="Title" w:semiHidden="0" w:uiPriority="10" w:unhideWhenUsed="0" w:qFormat="1"/>
+    <w:lsdException w:name="Default Paragraph Font" w:uiPriority="1"/>
+    <w:lsdException w:name="Subtitle" w:semiHidden="0" w:uiPriority="11" w:unhideWhenUsed="0" w:qFormat="1"/>
+    <w:lsdException w:name="Strong" w:semiHidden="0" w:uiPriority="22" w:unhideWhenUsed="0" w:qFormat="1"/>
+    <w:lsdException w:name="Emphasis" w:semiHidden="0" w:uiPriority="20" w:unhideWhenUsed="0" w:qFormat="1"/>
+    <w:lsdException w:name="Table Grid" w:semiHidden="0" w:uiPriority="59" w:unhideWhenUsed="0"/>
+    <w:lsdException w:name="Placeholder Text" w:unhideWhenUsed="0"/>
+    <w:lsdException w:name="No Spacing" w:semiHidden="0" w:uiPriority="1" w:unhideWhenUsed="0" w:qFormat="1"/>
+    <w:lsdException w:name="Light Shading" w:semiHidden="0" w:uiPriority="60" w:unhideWhenUsed="0"/>
+    <w:lsdException w:name="Light List" w:semiHidden="0" w:uiPriority="61" w:unhideWhenUsed="0"/>
+    <w:lsdException w:name="Light Grid" w:semiHidden="0" w:uiPriority="62" w:unhideWhenUsed="0"/>
+    <w:lsdException w:name="Medium Shading 1" w:semiHidden="0" w:uiPriority="63" w:unhideWhenUsed="0"/>
+    <w:lsdException w:name="Medium Shading 2" w:semiHidden="0" w:uiPriority="64" w:unhideWhenUsed="0"/>
+    <w:lsdException w:name="Medium List 1" w:semiHidden="0" w:uiPriority="65" w:unhideWhenUsed="0"/>
+    <w:lsdException w:name="Medium List 2" w:semiHidden="0" w:uiPriority="66" w:unhideWhenUsed="0"/>
+    <w:lsdException w:name="Medium Grid 1" w:semiHidden="0" w:uiPriority="67" w:unhideWhenUsed="0"/>
+    <w:lsdException w:name="Medium Grid 2" w:semiHidden="0" w:uiPriority="68" w:unhideWhenUsed="0"/>
+    <w:lsdException w:name="Medium Grid 3" w:semiHidden="0" w:uiPriority="69" w:unhideWhenUsed="0"/>
+    <w:lsdException w:name="Dark List" w:semiHidden="0" w:uiPriority="70" w:unhideWhenUsed="0"/>
+    <w:lsdException w:name="Colorful Shading" w:semiHidden="0" w:uiPriority="71" w:unhideWhenUsed="0"/>
+    <w:lsdException w:name="Colorful List" w:semiHidden="0" w:uiPriority="72" w:unhideWhenUsed="0"/>
+    <w:lsdException w:name="Colorful Grid" w:semiHidden="0" w:uiPriority="73" w:unhideWhenUsed="0"/>
+    <w:lsdException w:name="Light Shading Accent 1" w:semiHidden="0" w:uiPriority="60" w:unhideWhenUsed="0"/>
+    <w:lsdException w:name="Light List Accent 1" w:semiHidden="0" w:uiPriority="61" w:unhideWhenUsed="0"/>
+    <w:lsdException w:name="Light Grid Accent 1" w:semiHidden="0" w:uiPriority="62" w:unhideWhenUsed="0"/>
+    <w:lsdException w:name="Medium Shading 1 Accent 1" w:semiHidden="0" w:uiPriority="63" w:unhideWhenUsed="0"/>
+    <w:lsdException w:name="Medium Shading 2 Accent 1" w:semiHidden="0" w:uiPriority="64" w:unhideWhenUsed="0"/>
+    <w:lsdException w:name="Medium List 1 Accent 1" w:semiHidden="0" w:uiPriority="65" w:unhideWhenUsed="0"/>
+    <w:lsdException w:name="Revision" w:unhideWhenUsed="0"/>
+    <w:lsdException w:name="List Paragraph" w:semiHidden="0" w:uiPriority="34" w:unhideWhenUsed="0" w:qFormat="1"/>
+    <w:lsdException w:name="Quote" w:semiHidden="0" w:uiPriority="29" w:unhideWhenUsed="0" w:qFormat="1"/>
+    <w:lsdException w:name="Intense Quote" w:semiHidden="0" w:uiPriority="30" w:unhideWhenUsed="0" w:qFormat="1"/>
+    <w:lsdException w:name="Medium List 2 Accent 1" w:semiHidden="0" w:uiPriority="66" w:unhideWhenUsed="0"/>
+    <w:lsdException w:name="Medium Grid 1 Accent 1" w:semiHidden="0" w:uiPriority="67" w:unhideWhenUsed="0"/>
+    <w:lsdException w:name="Medium Grid 2 Accent 1" w:semiHidden="0" w:uiPriority="68" w:unhideWhenUsed="0"/>
+    <w:lsdException w:name="Medium Grid 3 Accent 1" w:semiHidden="0" w:uiPriority="69" w:unhideWhenUsed="0"/>
+    <w:lsdException w:name="Dark List Accent 1" w:semiHidden="0" w:uiPriority="70" w:unhideWhenUsed="0"/>
+    <w:lsdException w:name="Colorful Shading Accent 1" w:semiHidden="0" w:uiPriority="71" w:unhideWhenUsed="0"/>
+    <w:lsdException w:name="Colorful List Accent 1" w:semiHidden="0" w:uiPriority="72" w:unhideWhenUsed="0"/>
+    <w:lsdException w:name="Colorful Grid Accent 1" w:semiHidden="0" w:uiPriority="73" w:unhideWhenUsed="0"/>
+    <w:lsdException w:name="Light Shading Accent 2" w:semiHidden="0" w:uiPriority="60" w:unhideWhenUsed="0"/>
+    <w:lsdException w:name="Light List Accent 2" w:semiHidden="0" w:uiPriority="61" w:unhideWhenUsed="0"/>
+    <w:lsdException w:name="Light Grid Accent 2" w:semiHidden="0" w:uiPriority="62" w:unhideWhenUsed="0"/>
+    <w:lsdException w:name="Medium Shading 1 Accent 2" w:semiHidden="0" w:uiPriority="63" w:unhideWhenUsed="0"/>
+    <w:lsdException w:name="Medium Shading 2 Accent 2" w:semiHidden="0" w:uiPriority="64" w:unhideWhenUsed="0"/>
+    <w:lsdException w:name="Medium List 1 Accent 2" w:semiHidden="0" w:uiPriority="65" w:unhideWhenUsed="0"/>
+    <w:lsdException w:name="Medium List 2 Accent 2" w:semiHidden="0" w:uiPriority="66" w:unhideWhenUsed="0"/>
+    <w:lsdException w:name="Medium Grid 1 Accent 2" w:semiHidden="0" w:uiPriority="67" w:unhideWhenUsed="0"/>
+    <w:lsdException w:name="Medium Grid 2 Accent 2" w:semiHidden="0" w:uiPriority="68" w:unhideWhenUsed="0"/>
+    <w:lsdException w:name="Medium Grid 3 Accent 2" w:semiHidden="0" w:uiPriority="69" w:unhideWhenUsed="0"/>
+    <w:lsdException w:name="Dark List Accent 2" w:semiHidden="0" w:uiPriority="70" w:unhideWhenUsed="0"/>
+    <w:lsdException w:name="Colorful Shading Accent 2" w:semiHidden="0" w:uiPriority="71" w:unhideWhenUsed="0"/>
+    <w:lsdException w:name="Colorful List Accent 2" w:semiHidden="0" w:uiPriority="72" w:unhideWhenUsed="0"/>
+    <w:lsdException w:name="Colorful Grid Accent 2" w:semiHidden="0" w:uiPriority="73" w:unhideWhenUsed="0"/>
+    <w:lsdException w:name="Light Shading Accent 3" w:semiHidden="0" w:uiPriority="60" w:unhideWhenUsed="0"/>
+    <w:lsdException w:name="Light List Accent 3" w:semiHidden="0" w:uiPriority="61" w:unhideWhenUsed="0"/>
+    <w:lsdException w:name="Light Grid Accent 3" w:semiHidden="0" w:uiPriority="62" w:unhideWhenUsed="0"/>
+    <w:lsdException w:name="Medium Shading 1 Accent 3" w:semiHidden="0" w:uiPriority="63" w:unhideWhenUsed="0"/>
+    <w:lsdException w:name="Medium Shading 2 Accent 3" w:semiHidden="0" w:uiPriority="64" w:unhideWhenUsed="0"/>
+    <w:lsdException w:name="Medium List 1 Accent 3" w:semiHidden="0" w:uiPriority="65" w:unhideWhenUsed="0"/>
+    <w:lsdException w:name="Medium List 2 Accent 3" w:semiHidden="0" w:uiPriority="66" w:unhideWhenUsed="0"/>
+    <w:lsdException w:name="Medium Grid 1 Accent 3" w:semiHidden="0" w:uiPriority="67" w:unhideWhenUsed="0"/>
+    <w:lsdException w:name="Medium Grid 2 Accent 3" w:semiHidden="0" w:uiPriority="68" w:unhideWhenUsed="0"/>
+    <w:lsdException w:name="Medium Grid 3 Accent 3" w:semiHidden="0" w:uiPriority="69" w:unhideWhenUsed="0"/>
+    <w:lsdException w:name="Dark List Accent 3" w:semiHidden="0" w:uiPriority="70" w:unhideWhenUsed="0"/>
+    <w:lsdException w:name="Colorful Shading Accent 3" w:semiHidden="0" w:uiPriority="71" w:unhideWhenUsed="0"/>
+    <w:lsdException w:name="Colorful List Accent 3" w:semiHidden="0" w:uiPriority="72" w:unhideWhenUsed="0"/>
+    <w:lsdException w:name="Colorful Grid Accent 3" w:semiHidden="0" w:uiPriority="73" w:unhideWhenUsed="0"/>
+    <w:lsdException w:name="Light Shading Accent 4" w:semiHidden="0" w:uiPriority="60" w:unhideWhenUsed="0"/>
+    <w:lsdException w:name="Light List Accent 4" w:semiHidden="0" w:uiPriority="61" w:unhideWhenUsed="0"/>
+    <w:lsdException w:name="Light Grid Accent 4" w:semiHidden="0" w:uiPriority="62" w:unhideWhenUsed="0"/>
+    <w:lsdException w:name="Medium Shading 1 Accent 4" w:semiHidden="0" w:uiPriority="63" w:unhideWhenUsed="0"/>
+    <w:lsdException w:name="Medium Shading 2 Accent 4" w:semiHidden="0" w:uiPriority="64" w:unhideWhenUsed="0"/>
+    <w:lsdException w:name="Medium List 1 Accent 4" w:semiHidden="0" w:uiPriority="65" w:unhideWhenUsed="0"/>
+    <w:lsdException w:name="Medium List 2 Accent 4" w:semiHidden="0" w:uiPriority="66" w:unhideWhenUsed="0"/>
+    <w:lsdException w:name="Medium Grid 1 Accent 4" w:semiHidden="0" w:uiPriority="67" w:unhideWhenUsed="0"/>
+    <w:lsdException w:name="Medium Grid 2 Accent 4" w:semiHidden="0" w:uiPriority="68" w:unhideWhenUsed="0"/>
+    <w:lsdException w:name="Medium Grid 3 Accent 4" w:semiHidden="0" w:uiPriority="69" w:unhideWhenUsed="0"/>
+    <w:lsdException w:name="Dark List Accent 4" w:semiHidden="0" w:uiPriority="70" w:unhideWhenUsed="0"/>
+    <w:lsdException w:name="Colorful Shading Accent 4" w:semiHidden="0" w:uiPriority="71" w:unhideWhenUsed="0"/>
+    <w:lsdException w:name="Colorful List Accent 4" w:semiHidden="0" w:uiPriority="72" w:unhideWhenUsed="0"/>
+    <w:lsdException w:name="Colorful Grid Accent 4" w:semiHidden="0" w:uiPriority="73" w:unhideWhenUsed="0"/>
+    <w:lsdException w:name="Light Shading Accent 5" w:semiHidden="0" w:uiPriority="60" w:unhideWhenUsed="0"/>
+    <w:lsdException w:name="Light List Accent 5" w:semiHidden="0" w:uiPriority="61" w:unhideWhenUsed="0"/>
+    <w:lsdException w:name="Light Grid Accent 5" w:semiHidden="0" w:uiPriority="62" w:unhideWhenUsed="0"/>
+    <w:lsdException w:name="Medium Shading 1 Accent 5" w:semiHidden="0" w:uiPriority="63" w:unhideWhenUsed="0"/>
+    <w:lsdException w:name="Medium Shading 2 Accent 5" w:semiHidden="0" w:uiPriority="64" w:unhideWhenUsed="0"/>
+    <w:lsdException w:name="Medium List 1 Accent 5" w:semiHidden="0" w:uiPriority="65" w:unhideWhenUsed="0"/>
+    <w:lsdException w:name="Medium List 2 Accent 5" w:semiHidden="0" w:uiPriority="66" w:unhideWhenUsed="0"/>
+    <w:lsdException w:name="Medium Grid 1 Accent 5" w:semiHidden="0" w:uiPriority="67" w:unhideWhenUsed="0"/>
+    <w:lsdException w:name="Medium Grid 2 Accent 5" w:semiHidden="0" w:uiPriority="68" w:unhideWhenUsed="0"/>
+    <w:lsdException w:name="Medium Grid 3 Accent 5" w:semiHidden="0" w:uiPriority="69" w:unhideWhenUsed="0"/>
+    <w:lsdException w:name="Dark List Accent 5" w:semiHidden="0" w:uiPriority="70" w:unhideWhenUsed="0"/>
+    <w:lsdException w:name="Colorful Shading Accent 5" w:semiHidden="0" w:uiPriority="71" w:unhideWhenUsed="0"/>
+    <w:lsdException w:name="Colorful List Accent 5" w:semiHidden="0" w:uiPriority="72" w:unhideWhenUsed="0"/>
+    <w:lsdException w:name="Colorful Grid Accent 5" w:semiHidden="0" w:uiPriority="73" w:unhideWhenUsed="0"/>
+    <w:lsdException w:name="Light Shading Accent 6" w:semiHidden="0" w:uiPriority="60" w:unhideWhenUsed="0"/>
+    <w:lsdException w:name="Light List Accent 6" w:semiHidden="0" w:uiPriority="61" w:unhideWhenUsed="0"/>
+    <w:lsdException w:name="Light Grid Accent 6" w:semiHidden="0" w:uiPriority="62" w:unhideWhenUsed="0"/>
+    <w:lsdException w:name="Medium Shading 1 Accent 6" w:semiHidden="0" w:uiPriority="63" w:unhideWhenUsed="0"/>
+    <w:lsdException w:name="Medium Shading 2 Accent 6" w:semiHidden="0" w:uiPriority="64" w:unhideWhenUsed="0"/>
+    <w:lsdException w:name="Medium List 1 Accent 6" w:semiHidden="0" w:uiPriority="65" w:unhideWhenUsed="0"/>
+    <w:lsdException w:name="Medium List 2 Accent 6" w:semiHidden="0" w:uiPriority="66" w:unhideWhenUsed="0"/>
+    <w:lsdException w:name="Medium Grid 1 Accent 6" w:semiHidden="0" w:uiPriority="67" w:unhideWhenUsed="0"/>
+    <w:lsdException w:name="Medium Grid 2 Accent 6" w:semiHidden="0" w:uiPriority="68" w:unhideWhenUsed="0"/>
+    <w:lsdException w:name="Medium Grid 3 Accent 6" w:semiHidden="0" w:uiPriority="69" w:unhideWhenUsed="0"/>
+    <w:lsdException w:name="Dark List Accent 6" w:semiHidden="0" w:uiPriority="70" w:unhideWhenUsed="0"/>
+    <w:lsdException w:name="Colorful Shading Accent 6" w:semiHidden="0" w:uiPriority="71" w:unhideWhenUsed="0"/>
+    <w:lsdException w:name="Colorful List Accent 6" w:semiHidden="0" w:uiPriority="72" w:unhideWhenUsed="0"/>
+    <w:lsdException w:name="Colorful Grid Accent 6" w:semiHidden="0" w:uiPriority="73" w:unhideWhenUsed="0"/>
+    <w:lsdException w:name="Subtle Emphasis" w:semiHidden="0" w:uiPriority="19" w:unhideWhenUsed="0" w:qFormat="1"/>
+    <w:lsdException w:name="Intense Emphasis" w:semiHidden="0" w:uiPriority="21" w:unhideWhenUsed="0" w:qFormat="1"/>
+    <w:lsdException w:name="Subtle Reference" w:semiHidden="0" w:uiPriority="31" w:unhideWhenUsed="0" w:qFormat="1"/>
+    <w:lsdException w:name="Intense Reference" w:semiHidden="0" w:uiPriority="32" w:unhideWhenUsed="0" w:qFormat="1"/>
+    <w:lsdException w:name="Book Title" w:semiHidden="0" w:uiPriority="33" w:unhideWhenUsed="0" w:qFormat="1"/>
+    <w:lsdException w:name="Bibliography" w:uiPriority="37"/>
+    <w:lsdException w:name="TOC Heading" w:uiPriority="39" w:qFormat="1"/>
+  </w:latentStyles>
+  <w:style w:type="paragraph" w:default="1" w:styleId="a">
     <w:name w:val="Normal"/>
+    <w:rsid w:val="00B50D6D"/>
     <w:pPr>
-      <w:widowControl w:val="false"/>
-      <w:suppressAutoHyphens w:val="true"/>
+      <w:widowControl w:val="0"/>
+      <w:suppressAutoHyphens/>
     </w:pPr>
     <w:rPr>
-      <w:rFonts w:ascii="Liberation Serif" w:hAnsi="Liberation Serif" w:eastAsia="Droid Sans Fallback" w:cs="FreeSans"/>
-      <w:color w:val="auto"/>
-      <w:sz w:val="24"/>
-      <w:szCs w:val="24"/>
-      <w:lang w:val="en-US" w:eastAsia="zh-CN" w:bidi="hi-IN"/>
+      <w:rFonts w:eastAsia="Droid Sans Fallback"/>
     </w:rPr>
   </w:style>
-  <w:style w:type="paragraph" w:styleId="Heading1">
+  <w:style w:type="character" w:default="1" w:styleId="a0">
+    <w:name w:val="Default Paragraph Font"/>
+    <w:uiPriority w:val="1"/>
+    <w:semiHidden/>
+    <w:unhideWhenUsed/>
+  </w:style>
+  <w:style w:type="table" w:default="1" w:styleId="a1">
+    <w:name w:val="Normal Table"/>
+    <w:uiPriority w:val="99"/>
+    <w:semiHidden/>
+    <w:unhideWhenUsed/>
+    <w:qFormat/>
+    <w:tblPr>
+      <w:tblInd w:w="0" w:type="dxa"/>
+      <w:tblCellMar>
+        <w:top w:w="0" w:type="dxa"/>
+        <w:left w:w="108" w:type="dxa"/>
+        <w:bottom w:w="0" w:type="dxa"/>
+        <w:right w:w="108" w:type="dxa"/>
+      </w:tblCellMar>
+    </w:tblPr>
+  </w:style>
+  <w:style w:type="numbering" w:default="1" w:styleId="a2">
+    <w:name w:val="No List"/>
+    <w:uiPriority w:val="99"/>
+    <w:semiHidden/>
+    <w:unhideWhenUsed/>
+  </w:style>
+  <w:style w:type="paragraph" w:customStyle="1" w:styleId="Heading1">
     <w:name w:val="Heading 1"/>
     <w:basedOn w:val="Heading"/>
     <w:next w:val="TextBody"/>
+    <w:rsid w:val="00B50D6D"/>
     <w:pPr>
       <w:numPr>
-        <w:ilvl w:val="0"/>
         <w:numId w:val="1"/>
       </w:numPr>
-      <w:spacing w:before="240" w:after="120"/>
-      <w:outlineLvl w:val="0"/>
       <w:outlineLvl w:val="0"/>
     </w:pPr>
     <w:rPr>
@@ -971,17 +1043,17 @@
       <w:szCs w:val="36"/>
     </w:rPr>
   </w:style>
-  <w:style w:type="paragraph" w:styleId="Heading2">
+  <w:style w:type="paragraph" w:customStyle="1" w:styleId="Heading2">
     <w:name w:val="Heading 2"/>
     <w:basedOn w:val="Heading"/>
     <w:next w:val="TextBody"/>
+    <w:rsid w:val="00B50D6D"/>
     <w:pPr>
       <w:numPr>
         <w:ilvl w:val="1"/>
         <w:numId w:val="1"/>
       </w:numPr>
-      <w:spacing w:before="200" w:after="120"/>
-      <w:outlineLvl w:val="1"/>
+      <w:spacing w:before="200"/>
       <w:outlineLvl w:val="1"/>
     </w:pPr>
     <w:rPr>
@@ -991,95 +1063,88 @@
       <w:szCs w:val="32"/>
     </w:rPr>
   </w:style>
-  <w:style w:type="paragraph" w:styleId="Heading3">
+  <w:style w:type="paragraph" w:customStyle="1" w:styleId="Heading3">
     <w:name w:val="Heading 3"/>
     <w:basedOn w:val="Heading"/>
     <w:next w:val="TextBody"/>
+    <w:rsid w:val="00B50D6D"/>
     <w:pPr>
       <w:numPr>
         <w:ilvl w:val="2"/>
         <w:numId w:val="1"/>
       </w:numPr>
-      <w:spacing w:before="140" w:after="120"/>
-      <w:outlineLvl w:val="2"/>
+      <w:spacing w:before="140"/>
       <w:outlineLvl w:val="2"/>
     </w:pPr>
     <w:rPr>
       <w:b/>
       <w:bCs/>
       <w:color w:val="808080"/>
-      <w:sz w:val="28"/>
-      <w:szCs w:val="28"/>
     </w:rPr>
   </w:style>
-  <w:style w:type="paragraph" w:styleId="Heading">
+  <w:style w:type="paragraph" w:customStyle="1" w:styleId="Heading">
     <w:name w:val="Heading"/>
-    <w:basedOn w:val="Normal"/>
+    <w:basedOn w:val="a"/>
     <w:next w:val="TextBody"/>
+    <w:rsid w:val="00B50D6D"/>
     <w:pPr>
       <w:keepNext/>
       <w:spacing w:before="240" w:after="120"/>
     </w:pPr>
     <w:rPr>
-      <w:rFonts w:ascii="Liberation Sans" w:hAnsi="Liberation Sans" w:eastAsia="Droid Sans Fallback" w:cs="FreeSans"/>
+      <w:rFonts w:ascii="Liberation Sans" w:hAnsi="Liberation Sans"/>
       <w:sz w:val="28"/>
       <w:szCs w:val="28"/>
     </w:rPr>
   </w:style>
-  <w:style w:type="paragraph" w:styleId="TextBody">
+  <w:style w:type="paragraph" w:customStyle="1" w:styleId="TextBody">
     <w:name w:val="Text Body"/>
-    <w:basedOn w:val="Normal"/>
+    <w:basedOn w:val="a"/>
+    <w:rsid w:val="00B50D6D"/>
     <w:pPr>
-      <w:spacing w:lineRule="auto" w:line="288" w:before="0" w:after="140"/>
+      <w:spacing w:after="140" w:line="288" w:lineRule="auto"/>
     </w:pPr>
-    <w:rPr/>
   </w:style>
-  <w:style w:type="paragraph" w:styleId="List">
+  <w:style w:type="paragraph" w:styleId="a3">
     <w:name w:val="List"/>
     <w:basedOn w:val="TextBody"/>
-    <w:pPr/>
-    <w:rPr>
-      <w:rFonts w:cs="FreeSans"/>
-    </w:rPr>
+    <w:rsid w:val="00B50D6D"/>
   </w:style>
-  <w:style w:type="paragraph" w:styleId="Caption">
+  <w:style w:type="paragraph" w:customStyle="1" w:styleId="Caption">
     <w:name w:val="Caption"/>
-    <w:basedOn w:val="Normal"/>
+    <w:basedOn w:val="a"/>
+    <w:rsid w:val="00B50D6D"/>
     <w:pPr>
       <w:suppressLineNumbers/>
       <w:spacing w:before="120" w:after="120"/>
     </w:pPr>
     <w:rPr>
-      <w:rFonts w:cs="FreeSans"/>
       <w:i/>
       <w:iCs/>
-      <w:sz w:val="24"/>
-      <w:szCs w:val="24"/>
     </w:rPr>
   </w:style>
-  <w:style w:type="paragraph" w:styleId="Index">
+  <w:style w:type="paragraph" w:customStyle="1" w:styleId="Index">
     <w:name w:val="Index"/>
-    <w:basedOn w:val="Normal"/>
+    <w:basedOn w:val="a"/>
+    <w:rsid w:val="00B50D6D"/>
     <w:pPr>
       <w:suppressLineNumbers/>
     </w:pPr>
-    <w:rPr>
-      <w:rFonts w:cs="FreeSans"/>
-    </w:rPr>
   </w:style>
-  <w:style w:type="paragraph" w:styleId="Quotations">
+  <w:style w:type="paragraph" w:customStyle="1" w:styleId="Quotations">
     <w:name w:val="Quotations"/>
-    <w:basedOn w:val="Normal"/>
+    <w:basedOn w:val="a"/>
+    <w:rsid w:val="00B50D6D"/>
     <w:pPr>
-      <w:spacing w:before="0" w:after="283"/>
-      <w:ind w:left="567" w:right="567" w:hanging="0"/>
+      <w:spacing w:after="283"/>
+      <w:ind w:left="567" w:right="567"/>
     </w:pPr>
-    <w:rPr/>
   </w:style>
-  <w:style w:type="paragraph" w:styleId="Title">
+  <w:style w:type="paragraph" w:styleId="a4">
     <w:name w:val="Title"/>
     <w:basedOn w:val="Heading"/>
     <w:next w:val="TextBody"/>
+    <w:rsid w:val="00B50D6D"/>
     <w:pPr>
       <w:jc w:val="center"/>
     </w:pPr>
@@ -1090,12 +1155,13 @@
       <w:szCs w:val="56"/>
     </w:rPr>
   </w:style>
-  <w:style w:type="paragraph" w:styleId="Subtitle">
+  <w:style w:type="paragraph" w:styleId="a5">
     <w:name w:val="Subtitle"/>
     <w:basedOn w:val="Heading"/>
     <w:next w:val="TextBody"/>
+    <w:rsid w:val="00B50D6D"/>
     <w:pPr>
-      <w:spacing w:before="60" w:after="120"/>
+      <w:spacing w:before="60"/>
       <w:jc w:val="center"/>
     </w:pPr>
     <w:rPr>
@@ -1104,4 +1170,287 @@
     </w:rPr>
   </w:style>
 </w:styles>
+</file>
+
+<file path=word/theme/theme1.xml><?xml version="1.0" encoding="utf-8"?>
+<a:theme xmlns:a="http://schemas.openxmlformats.org/drawingml/2006/main" name="Office 主题">
+  <a:themeElements>
+    <a:clrScheme name="Office">
+      <a:dk1>
+        <a:sysClr val="windowText" lastClr="000000"/>
+      </a:dk1>
+      <a:lt1>
+        <a:sysClr val="window" lastClr="FFFFFF"/>
+      </a:lt1>
+      <a:dk2>
+        <a:srgbClr val="1F497D"/>
+      </a:dk2>
+      <a:lt2>
+        <a:srgbClr val="EEECE1"/>
+      </a:lt2>
+      <a:accent1>
+        <a:srgbClr val="4F81BD"/>
+      </a:accent1>
+      <a:accent2>
+        <a:srgbClr val="C0504D"/>
+      </a:accent2>
+      <a:accent3>
+        <a:srgbClr val="9BBB59"/>
+      </a:accent3>
+      <a:accent4>
+        <a:srgbClr val="8064A2"/>
+      </a:accent4>
+      <a:accent5>
+        <a:srgbClr val="4BACC6"/>
+      </a:accent5>
+      <a:accent6>
+        <a:srgbClr val="F79646"/>
+      </a:accent6>
+      <a:hlink>
+        <a:srgbClr val="0000FF"/>
+      </a:hlink>
+      <a:folHlink>
+        <a:srgbClr val="800080"/>
+      </a:folHlink>
+    </a:clrScheme>
+    <a:fontScheme name="Office">
+      <a:majorFont>
+        <a:latin typeface="Cambria"/>
+        <a:ea typeface=""/>
+        <a:cs typeface=""/>
+        <a:font script="Jpan" typeface="ＭＳ ゴシック"/>
+        <a:font script="Hang" typeface="맑은 고딕"/>
+        <a:font script="Hans" typeface="宋体"/>
+        <a:font script="Hant" typeface="新細明體"/>
+        <a:font script="Arab" typeface="Times New Roman"/>
+        <a:font script="Hebr" typeface="Times New Roman"/>
+        <a:font script="Thai" typeface="Angsana New"/>
+        <a:font script="Ethi" typeface="Nyala"/>
+        <a:font script="Beng" typeface="Vrinda"/>
+        <a:font script="Gujr" typeface="Shruti"/>
+        <a:font script="Khmr" typeface="MoolBoran"/>
+        <a:font script="Knda" typeface="Tunga"/>
+        <a:font script="Guru" typeface="Raavi"/>
+        <a:font script="Cans" typeface="Euphemia"/>
+        <a:font script="Cher" typeface="Plantagenet Cherokee"/>
+        <a:font script="Yiii" typeface="Microsoft Yi Baiti"/>
+        <a:font script="Tibt" typeface="Microsoft Himalaya"/>
+        <a:font script="Thaa" typeface="MV Boli"/>
+        <a:font script="Deva" typeface="Mangal"/>
+        <a:font script="Telu" typeface="Gautami"/>
+        <a:font script="Taml" typeface="Latha"/>
+        <a:font script="Syrc" typeface="Estrangelo Edessa"/>
+        <a:font script="Orya" typeface="Kalinga"/>
+        <a:font script="Mlym" typeface="Kartika"/>
+        <a:font script="Laoo" typeface="DokChampa"/>
+        <a:font script="Sinh" typeface="Iskoola Pota"/>
+        <a:font script="Mong" typeface="Mongolian Baiti"/>
+        <a:font script="Viet" typeface="Times New Roman"/>
+        <a:font script="Uigh" typeface="Microsoft Uighur"/>
+      </a:majorFont>
+      <a:minorFont>
+        <a:latin typeface="Calibri"/>
+        <a:ea typeface=""/>
+        <a:cs typeface=""/>
+        <a:font script="Jpan" typeface="ＭＳ 明朝"/>
+        <a:font script="Hang" typeface="맑은 고딕"/>
+        <a:font script="Hans" typeface="宋体"/>
+        <a:font script="Hant" typeface="新細明體"/>
+        <a:font script="Arab" typeface="Arial"/>
+        <a:font script="Hebr" typeface="Arial"/>
+        <a:font script="Thai" typeface="Cordia New"/>
+        <a:font script="Ethi" typeface="Nyala"/>
+        <a:font script="Beng" typeface="Vrinda"/>
+        <a:font script="Gujr" typeface="Shruti"/>
+        <a:font script="Khmr" typeface="DaunPenh"/>
+        <a:font script="Knda" typeface="Tunga"/>
+        <a:font script="Guru" typeface="Raavi"/>
+        <a:font script="Cans" typeface="Euphemia"/>
+        <a:font script="Cher" typeface="Plantagenet Cherokee"/>
+        <a:font script="Yiii" typeface="Microsoft Yi Baiti"/>
+        <a:font script="Tibt" typeface="Microsoft Himalaya"/>
+        <a:font script="Thaa" typeface="MV Boli"/>
+        <a:font script="Deva" typeface="Mangal"/>
+        <a:font script="Telu" typeface="Gautami"/>
+        <a:font script="Taml" typeface="Latha"/>
+        <a:font script="Syrc" typeface="Estrangelo Edessa"/>
+        <a:font script="Orya" typeface="Kalinga"/>
+        <a:font script="Mlym" typeface="Kartika"/>
+        <a:font script="Laoo" typeface="DokChampa"/>
+        <a:font script="Sinh" typeface="Iskoola Pota"/>
+        <a:font script="Mong" typeface="Mongolian Baiti"/>
+        <a:font script="Viet" typeface="Arial"/>
+        <a:font script="Uigh" typeface="Microsoft Uighur"/>
+      </a:minorFont>
+    </a:fontScheme>
+    <a:fmtScheme name="Office">
+      <a:fillStyleLst>
+        <a:solidFill>
+          <a:schemeClr val="phClr"/>
+        </a:solidFill>
+        <a:gradFill rotWithShape="1">
+          <a:gsLst>
+            <a:gs pos="0">
+              <a:schemeClr val="phClr">
+                <a:tint val="50000"/>
+                <a:satMod val="300000"/>
+              </a:schemeClr>
+            </a:gs>
+            <a:gs pos="35000">
+              <a:schemeClr val="phClr">
+                <a:tint val="37000"/>
+                <a:satMod val="300000"/>
+              </a:schemeClr>
+            </a:gs>
+            <a:gs pos="100000">
+              <a:schemeClr val="phClr">
+                <a:tint val="15000"/>
+                <a:satMod val="350000"/>
+              </a:schemeClr>
+            </a:gs>
+          </a:gsLst>
+          <a:lin ang="16200000" scaled="1"/>
+        </a:gradFill>
+        <a:gradFill rotWithShape="1">
+          <a:gsLst>
+            <a:gs pos="0">
+              <a:schemeClr val="phClr">
+                <a:shade val="51000"/>
+                <a:satMod val="130000"/>
+              </a:schemeClr>
+            </a:gs>
+            <a:gs pos="80000">
+              <a:schemeClr val="phClr">
+                <a:shade val="93000"/>
+                <a:satMod val="130000"/>
+              </a:schemeClr>
+            </a:gs>
+            <a:gs pos="100000">
+              <a:schemeClr val="phClr">
+                <a:shade val="94000"/>
+                <a:satMod val="135000"/>
+              </a:schemeClr>
+            </a:gs>
+          </a:gsLst>
+          <a:lin ang="16200000" scaled="0"/>
+        </a:gradFill>
+      </a:fillStyleLst>
+      <a:lnStyleLst>
+        <a:ln w="9525" cap="flat" cmpd="sng" algn="ctr">
+          <a:solidFill>
+            <a:schemeClr val="phClr">
+              <a:shade val="95000"/>
+              <a:satMod val="105000"/>
+            </a:schemeClr>
+          </a:solidFill>
+          <a:prstDash val="solid"/>
+        </a:ln>
+        <a:ln w="25400" cap="flat" cmpd="sng" algn="ctr">
+          <a:solidFill>
+            <a:schemeClr val="phClr"/>
+          </a:solidFill>
+          <a:prstDash val="solid"/>
+        </a:ln>
+        <a:ln w="38100" cap="flat" cmpd="sng" algn="ctr">
+          <a:solidFill>
+            <a:schemeClr val="phClr"/>
+          </a:solidFill>
+          <a:prstDash val="solid"/>
+        </a:ln>
+      </a:lnStyleLst>
+      <a:effectStyleLst>
+        <a:effectStyle>
+          <a:effectLst>
+            <a:outerShdw blurRad="40000" dist="20000" dir="5400000" rotWithShape="0">
+              <a:srgbClr val="000000">
+                <a:alpha val="38000"/>
+              </a:srgbClr>
+            </a:outerShdw>
+          </a:effectLst>
+        </a:effectStyle>
+        <a:effectStyle>
+          <a:effectLst>
+            <a:outerShdw blurRad="40000" dist="23000" dir="5400000" rotWithShape="0">
+              <a:srgbClr val="000000">
+                <a:alpha val="35000"/>
+              </a:srgbClr>
+            </a:outerShdw>
+          </a:effectLst>
+        </a:effectStyle>
+        <a:effectStyle>
+          <a:effectLst>
+            <a:outerShdw blurRad="40000" dist="23000" dir="5400000" rotWithShape="0">
+              <a:srgbClr val="000000">
+                <a:alpha val="35000"/>
+              </a:srgbClr>
+            </a:outerShdw>
+          </a:effectLst>
+          <a:scene3d>
+            <a:camera prst="orthographicFront">
+              <a:rot lat="0" lon="0" rev="0"/>
+            </a:camera>
+            <a:lightRig rig="threePt" dir="t">
+              <a:rot lat="0" lon="0" rev="1200000"/>
+            </a:lightRig>
+          </a:scene3d>
+          <a:sp3d>
+            <a:bevelT w="63500" h="25400"/>
+          </a:sp3d>
+        </a:effectStyle>
+      </a:effectStyleLst>
+      <a:bgFillStyleLst>
+        <a:solidFill>
+          <a:schemeClr val="phClr"/>
+        </a:solidFill>
+        <a:gradFill rotWithShape="1">
+          <a:gsLst>
+            <a:gs pos="0">
+              <a:schemeClr val="phClr">
+                <a:tint val="40000"/>
+                <a:satMod val="350000"/>
+              </a:schemeClr>
+            </a:gs>
+            <a:gs pos="40000">
+              <a:schemeClr val="phClr">
+                <a:tint val="45000"/>
+                <a:shade val="99000"/>
+                <a:satMod val="350000"/>
+              </a:schemeClr>
+            </a:gs>
+            <a:gs pos="100000">
+              <a:schemeClr val="phClr">
+                <a:shade val="20000"/>
+                <a:satMod val="255000"/>
+              </a:schemeClr>
+            </a:gs>
+          </a:gsLst>
+          <a:path path="circle">
+            <a:fillToRect l="50000" t="-80000" r="50000" b="180000"/>
+          </a:path>
+        </a:gradFill>
+        <a:gradFill rotWithShape="1">
+          <a:gsLst>
+            <a:gs pos="0">
+              <a:schemeClr val="phClr">
+                <a:tint val="80000"/>
+                <a:satMod val="300000"/>
+              </a:schemeClr>
+            </a:gs>
+            <a:gs pos="100000">
+              <a:schemeClr val="phClr">
+                <a:shade val="30000"/>
+                <a:satMod val="200000"/>
+              </a:schemeClr>
+            </a:gs>
+          </a:gsLst>
+          <a:path path="circle">
+            <a:fillToRect l="50000" t="50000" r="50000" b="50000"/>
+          </a:path>
+        </a:gradFill>
+      </a:bgFillStyleLst>
+    </a:fmtScheme>
+  </a:themeElements>
+  <a:objectDefaults/>
+  <a:extraClrSchemeLst/>
+</a:theme>
 </file>
</xml_diff>